<commit_message>
Correct spelling of coloringIsAvail in comments
</commit_message>
<xml_diff>
--- a/WredProfile_1.0.0-tsi.240104.1945+gendoc.1.docx
+++ b/WredProfile_1.0.0-tsi.240104.1945+gendoc.1.docx
@@ -6,7 +6,13 @@
     <w:sdt>
       <w:sdtPr>
         <w:rPr>
-          <w:lang w:val="de-DE"/>
+          <w:rFonts w:ascii="Calibri" w:eastAsia="Times New Roman" w:hAnsi="Calibri" w:cs="Calibri"/>
+          <w:b w:val="0"/>
+          <w:bCs w:val="0"/>
+          <w:color w:val="auto"/>
+          <w:sz w:val="20"/>
+          <w:szCs w:val="20"/>
+          <w:lang w:val="de-DE" w:eastAsia="en-US"/>
         </w:rPr>
         <w:id w:val="-1563787934"/>
         <w:docPartObj>
@@ -16,11 +22,7 @@
       </w:sdtPr>
       <w:sdtEndPr>
         <w:rPr>
-          <w:rFonts w:ascii="Calibri" w:eastAsia="Times New Roman" w:hAnsi="Calibri" w:cs="Calibri"/>
-          <w:color w:val="auto"/>
-          <w:sz w:val="20"/>
-          <w:szCs w:val="20"/>
-          <w:lang w:val="en-US" w:eastAsia="en-US"/>
+          <w:lang w:val="en-US"/>
         </w:rPr>
       </w:sdtEndPr>
       <w:sdtContent>
@@ -1056,6 +1058,7 @@
         <w:pStyle w:val="Beschriftung"/>
       </w:pPr>
       <w:r>
+        <w:lastRenderedPageBreak/>
         <w:t xml:space="preserve">Table </w:t>
       </w:r>
       <w:r>
@@ -2994,7 +2997,6 @@
                 <w:sz w:val="16"/>
                 <w:szCs w:val="16"/>
               </w:rPr>
-              <w:lastRenderedPageBreak/>
               <w:t>coloringIsAvail</w:t>
             </w:r>
             <w:proofErr w:type="spellEnd"/>
@@ -3297,6 +3299,7 @@
                 <w:sz w:val="16"/>
                 <w:szCs w:val="16"/>
               </w:rPr>
+              <w:lastRenderedPageBreak/>
               <w:t>OpenInterfaceModelAttribute</w:t>
             </w:r>
             <w:proofErr w:type="spellEnd"/>
@@ -3387,6 +3390,7 @@
                 <w:sz w:val="16"/>
                 <w:szCs w:val="16"/>
               </w:rPr>
+              <w:lastRenderedPageBreak/>
               <w:t>true = The device allows marking exceeding packets yellow instead of immediately discarding them.</w:t>
             </w:r>
           </w:p>
@@ -4566,7 +4570,6 @@
                 <w:sz w:val="16"/>
                 <w:szCs w:val="16"/>
               </w:rPr>
-              <w:lastRenderedPageBreak/>
               <w:t>•</w:t>
             </w:r>
             <w:r>
@@ -4612,7 +4615,6 @@
                 <w:sz w:val="16"/>
                 <w:szCs w:val="16"/>
               </w:rPr>
-              <w:lastRenderedPageBreak/>
               <w:t xml:space="preserve">Defines the lower threshold in Byte. When average queue content is exceeding this value, packets start getting dropped. Probability of dropping is linear increasing until it reaches the value configured in </w:t>
             </w:r>
             <w:proofErr w:type="spellStart"/>
@@ -4970,6 +4972,7 @@
                 <w:sz w:val="16"/>
                 <w:szCs w:val="16"/>
               </w:rPr>
+              <w:lastRenderedPageBreak/>
               <w:t>OpenInterfaceModelAttribute</w:t>
             </w:r>
             <w:proofErr w:type="spellEnd"/>
@@ -5060,6 +5063,7 @@
                 <w:sz w:val="16"/>
                 <w:szCs w:val="16"/>
               </w:rPr>
+              <w:lastRenderedPageBreak/>
               <w:t>Only relevant if (</w:t>
             </w:r>
             <w:proofErr w:type="spellStart"/>
@@ -6870,7 +6874,6 @@
                 <w:sz w:val="16"/>
                 <w:szCs w:val="16"/>
               </w:rPr>
-              <w:lastRenderedPageBreak/>
               <w:t>sensitivity</w:t>
             </w:r>
           </w:p>
@@ -7188,6 +7191,7 @@
               </w:rPr>
             </w:pPr>
             <w:r>
+              <w:lastRenderedPageBreak/>
               <w:t>•</w:t>
             </w:r>
             <w:r>
@@ -7262,6 +7266,7 @@
                 <w:sz w:val="16"/>
                 <w:szCs w:val="16"/>
               </w:rPr>
+              <w:lastRenderedPageBreak/>
               <w:t>Only relevant if (</w:t>
             </w:r>
             <w:proofErr w:type="spellStart"/>
@@ -7701,7 +7706,7 @@
                 <w:sz w:val="16"/>
                 <w:szCs w:val="16"/>
               </w:rPr>
-              <w:t>colloringIsAvail</w:t>
+              <w:t>coloringIsAvail</w:t>
             </w:r>
             <w:proofErr w:type="spellEnd"/>
             <w:r>
@@ -8466,7 +8471,6 @@
                 <w:sz w:val="16"/>
                 <w:szCs w:val="16"/>
               </w:rPr>
-              <w:lastRenderedPageBreak/>
               <w:t>•</w:t>
             </w:r>
             <w:r>
@@ -8513,7 +8517,6 @@
                 <w:sz w:val="16"/>
                 <w:szCs w:val="16"/>
               </w:rPr>
-              <w:lastRenderedPageBreak/>
               <w:t>See referenced class</w:t>
             </w:r>
           </w:p>
@@ -8593,6 +8596,7 @@
       </w:pPr>
       <w:proofErr w:type="spellStart"/>
       <w:r>
+        <w:lastRenderedPageBreak/>
         <w:t>OpenInterfaceModelClass</w:t>
       </w:r>
       <w:proofErr w:type="spellEnd"/>
@@ -9754,7 +9758,6 @@
       </w:pPr>
       <w:bookmarkStart w:id="5" w:name="_Toc154162528"/>
       <w:r>
-        <w:lastRenderedPageBreak/>
         <w:t>Data Types</w:t>
       </w:r>
       <w:bookmarkEnd w:id="5"/>

</xml_diff>